<commit_message>
correctiong partitioning type of date table
</commit_message>
<xml_diff>
--- a/2. Load-Exemplary-Data/Load-Data-Script.docx
+++ b/2. Load-Exemplary-Data/Load-Data-Script.docx
@@ -1632,6 +1632,1008 @@
           <w:lang w:val="en-US"/>
         </w:rPr>
       </w:pPr>
+    </w:p>
+    <w:p>
+      <w:pPr>
+        <w:rPr>
+          <w:lang w:val="en-US"/>
+        </w:rPr>
+      </w:pPr>
+      <w:r>
+        <w:rPr>
+          <w:lang w:val="en-US"/>
+        </w:rPr>
+        <w:t xml:space="preserve">CREATE TABLE </w:t>
+      </w:r>
+      <w:proofErr w:type="spellStart"/>
+      <w:r>
+        <w:rPr>
+          <w:lang w:val="en-US"/>
+        </w:rPr>
+        <w:t>time_</w:t>
+      </w:r>
+      <w:r>
+        <w:rPr>
+          <w:lang w:val="en-US"/>
+        </w:rPr>
+        <w:t>txt</w:t>
+      </w:r>
+      <w:proofErr w:type="spellEnd"/>
+      <w:r>
+        <w:rPr>
+          <w:lang w:val="en-US"/>
+        </w:rPr>
+        <w:t xml:space="preserve"> ( </w:t>
+      </w:r>
+    </w:p>
+    <w:p>
+      <w:pPr>
+        <w:rPr>
+          <w:lang w:val="en-US"/>
+        </w:rPr>
+      </w:pPr>
+      <w:r>
+        <w:rPr>
+          <w:lang w:val="en-US"/>
+        </w:rPr>
+        <w:t xml:space="preserve">    </w:t>
+      </w:r>
+      <w:proofErr w:type="spellStart"/>
+      <w:r>
+        <w:rPr>
+          <w:lang w:val="en-US"/>
+        </w:rPr>
+        <w:t>time_id</w:t>
+      </w:r>
+      <w:proofErr w:type="spellEnd"/>
+      <w:r>
+        <w:rPr>
+          <w:lang w:val="en-US"/>
+        </w:rPr>
+        <w:t> INT, </w:t>
+      </w:r>
+    </w:p>
+    <w:p>
+      <w:pPr>
+        <w:rPr>
+          <w:lang w:val="en-US"/>
+        </w:rPr>
+      </w:pPr>
+      <w:r>
+        <w:rPr>
+          <w:lang w:val="en-US"/>
+        </w:rPr>
+        <w:t>    hour INT, </w:t>
+      </w:r>
+    </w:p>
+    <w:p>
+      <w:pPr>
+        <w:rPr>
+          <w:lang w:val="en-US"/>
+        </w:rPr>
+      </w:pPr>
+      <w:r>
+        <w:rPr>
+          <w:lang w:val="en-US"/>
+        </w:rPr>
+        <w:t>    minutes INT, </w:t>
+      </w:r>
+    </w:p>
+    <w:p>
+      <w:pPr>
+        <w:rPr>
+          <w:lang w:val="en-US"/>
+        </w:rPr>
+      </w:pPr>
+      <w:r>
+        <w:rPr>
+          <w:lang w:val="en-US"/>
+        </w:rPr>
+        <w:t>   </w:t>
+      </w:r>
+      <w:proofErr w:type="spellStart"/>
+      <w:r>
+        <w:rPr>
+          <w:lang w:val="en-US"/>
+        </w:rPr>
+        <w:t>time_of_day</w:t>
+      </w:r>
+      <w:proofErr w:type="spellEnd"/>
+      <w:r>
+        <w:rPr>
+          <w:lang w:val="en-US"/>
+        </w:rPr>
+        <w:t xml:space="preserve"> STRING </w:t>
+      </w:r>
+    </w:p>
+    <w:p>
+      <w:pPr>
+        <w:rPr>
+          <w:lang w:val="en-US"/>
+        </w:rPr>
+      </w:pPr>
+      <w:r>
+        <w:rPr>
+          <w:lang w:val="en-US"/>
+        </w:rPr>
+        <w:t>) </w:t>
+      </w:r>
+    </w:p>
+    <w:p>
+      <w:pPr>
+        <w:rPr>
+          <w:lang w:val="en-US"/>
+        </w:rPr>
+      </w:pPr>
+      <w:r>
+        <w:rPr>
+          <w:lang w:val="en-US"/>
+        </w:rPr>
+        <w:t>ROW FORMAT DELIMITED  </w:t>
+      </w:r>
+    </w:p>
+    <w:p>
+      <w:pPr>
+        <w:rPr>
+          <w:lang w:val="en-US"/>
+        </w:rPr>
+      </w:pPr>
+      <w:r>
+        <w:rPr>
+          <w:lang w:val="en-US"/>
+        </w:rPr>
+        <w:t>FIELDS TERMINATED BY ',' </w:t>
+      </w:r>
+    </w:p>
+    <w:p>
+      <w:pPr>
+        <w:rPr>
+          <w:lang w:val="en-US"/>
+        </w:rPr>
+      </w:pPr>
+      <w:r>
+        <w:rPr>
+          <w:lang w:val="en-US"/>
+        </w:rPr>
+        <w:t>STORED AS TEXTFILE; </w:t>
+      </w:r>
+    </w:p>
+    <w:p>
+      <w:pPr>
+        <w:rPr>
+          <w:lang w:val="en-US"/>
+        </w:rPr>
+      </w:pPr>
+    </w:p>
+    <w:p>
+      <w:pPr>
+        <w:rPr>
+          <w:lang w:val="en-US"/>
+        </w:rPr>
+      </w:pPr>
+      <w:r>
+        <w:rPr>
+          <w:lang w:val="en-US"/>
+        </w:rPr>
+        <w:t>LOAD DATA LOCAL INPATH '</w:t>
+      </w:r>
+      <w:r>
+        <w:rPr>
+          <w:lang w:val="en-US"/>
+        </w:rPr>
+        <w:t>Time</w:t>
+      </w:r>
+      <w:r>
+        <w:rPr>
+          <w:lang w:val="en-US"/>
+        </w:rPr>
+        <w:t>_</w:t>
+      </w:r>
+      <w:r>
+        <w:rPr>
+          <w:lang w:val="en-US"/>
+        </w:rPr>
+        <w:t>N</w:t>
+      </w:r>
+      <w:r>
+        <w:rPr>
+          <w:lang w:val="en-US"/>
+        </w:rPr>
+        <w:t>ight</w:t>
+      </w:r>
+      <w:r>
+        <w:rPr>
+          <w:lang w:val="en-US"/>
+        </w:rPr>
+        <w:t>.txt' INTO TABLE </w:t>
+      </w:r>
+      <w:proofErr w:type="spellStart"/>
+      <w:r>
+        <w:rPr>
+          <w:lang w:val="en-US"/>
+        </w:rPr>
+        <w:t>time</w:t>
+      </w:r>
+      <w:r>
+        <w:rPr>
+          <w:lang w:val="en-US"/>
+        </w:rPr>
+        <w:t>_txt</w:t>
+      </w:r>
+      <w:proofErr w:type="spellEnd"/>
+      <w:r>
+        <w:rPr>
+          <w:lang w:val="en-US"/>
+        </w:rPr>
+        <w:t>; </w:t>
+      </w:r>
+    </w:p>
+    <w:p>
+      <w:pPr>
+        <w:rPr>
+          <w:lang w:val="en-US"/>
+        </w:rPr>
+      </w:pPr>
+      <w:r>
+        <w:rPr>
+          <w:lang w:val="en-US"/>
+        </w:rPr>
+        <w:t>INSERT OVERWRITE TABLE bus PARTITION (</w:t>
+      </w:r>
+      <w:proofErr w:type="spellStart"/>
+      <w:r>
+        <w:rPr>
+          <w:lang w:val="en-US"/>
+        </w:rPr>
+        <w:t>time_of_day</w:t>
+      </w:r>
+      <w:proofErr w:type="spellEnd"/>
+      <w:r>
+        <w:rPr>
+          <w:lang w:val="en-US"/>
+        </w:rPr>
+        <w:t xml:space="preserve"> ='</w:t>
+      </w:r>
+      <w:r>
+        <w:rPr>
+          <w:lang w:val="en-US"/>
+        </w:rPr>
+        <w:t>N</w:t>
+      </w:r>
+      <w:r>
+        <w:rPr>
+          <w:lang w:val="en-US"/>
+        </w:rPr>
+        <w:t>ight’</w:t>
+      </w:r>
+      <w:r>
+        <w:rPr>
+          <w:lang w:val="en-US"/>
+        </w:rPr>
+        <w:t>) </w:t>
+      </w:r>
+    </w:p>
+    <w:p>
+      <w:pPr>
+        <w:rPr>
+          <w:lang w:val="en-US"/>
+        </w:rPr>
+      </w:pPr>
+      <w:r>
+        <w:rPr>
+          <w:lang w:val="en-US"/>
+        </w:rPr>
+        <w:t>SELECT </w:t>
+      </w:r>
+      <w:proofErr w:type="spellStart"/>
+      <w:r>
+        <w:rPr>
+          <w:lang w:val="en-US"/>
+        </w:rPr>
+        <w:t>time_id</w:t>
+      </w:r>
+      <w:proofErr w:type="spellEnd"/>
+      <w:r>
+        <w:rPr>
+          <w:lang w:val="en-US"/>
+        </w:rPr>
+        <w:t xml:space="preserve">, hour, minutes </w:t>
+      </w:r>
+      <w:r>
+        <w:rPr>
+          <w:lang w:val="en-US"/>
+        </w:rPr>
+        <w:t xml:space="preserve">FROM </w:t>
+      </w:r>
+      <w:proofErr w:type="spellStart"/>
+      <w:r>
+        <w:rPr>
+          <w:lang w:val="en-US"/>
+        </w:rPr>
+        <w:t>time</w:t>
+      </w:r>
+      <w:r>
+        <w:rPr>
+          <w:lang w:val="en-US"/>
+        </w:rPr>
+        <w:t>_txt</w:t>
+      </w:r>
+      <w:proofErr w:type="spellEnd"/>
+      <w:r>
+        <w:rPr>
+          <w:lang w:val="en-US"/>
+        </w:rPr>
+        <w:t>; </w:t>
+      </w:r>
+    </w:p>
+    <w:p>
+      <w:pPr>
+        <w:rPr>
+          <w:lang w:val="en-US"/>
+        </w:rPr>
+      </w:pPr>
+      <w:r>
+        <w:rPr>
+          <w:lang w:val="en-US"/>
+        </w:rPr>
+        <w:t xml:space="preserve">TRUNCATE TABLE </w:t>
+      </w:r>
+      <w:proofErr w:type="spellStart"/>
+      <w:r>
+        <w:rPr>
+          <w:lang w:val="en-US"/>
+        </w:rPr>
+        <w:t>time</w:t>
+      </w:r>
+      <w:r>
+        <w:rPr>
+          <w:lang w:val="en-US"/>
+        </w:rPr>
+        <w:t>_txt</w:t>
+      </w:r>
+      <w:proofErr w:type="spellEnd"/>
+      <w:r>
+        <w:rPr>
+          <w:lang w:val="en-US"/>
+        </w:rPr>
+        <w:t>; -- to clean temporary table </w:t>
+      </w:r>
+    </w:p>
+    <w:p>
+      <w:pPr>
+        <w:rPr>
+          <w:lang w:val="en-US"/>
+        </w:rPr>
+      </w:pPr>
+      <w:r>
+        <w:rPr>
+          <w:lang w:val="en-US"/>
+        </w:rPr>
+        <w:t> </w:t>
+      </w:r>
+    </w:p>
+    <w:p>
+      <w:pPr>
+        <w:rPr>
+          <w:lang w:val="en-US"/>
+        </w:rPr>
+      </w:pPr>
+      <w:r>
+        <w:rPr>
+          <w:lang w:val="en-US"/>
+        </w:rPr>
+        <w:t>LOAD DATA LOCAL INPATH '</w:t>
+      </w:r>
+      <w:r>
+        <w:rPr>
+          <w:lang w:val="en-US"/>
+        </w:rPr>
+        <w:t>Time</w:t>
+      </w:r>
+      <w:r>
+        <w:rPr>
+          <w:lang w:val="en-US"/>
+        </w:rPr>
+        <w:t>_</w:t>
+      </w:r>
+      <w:r>
+        <w:rPr>
+          <w:lang w:val="en-US"/>
+        </w:rPr>
+        <w:t>Morning</w:t>
+      </w:r>
+      <w:r>
+        <w:rPr>
+          <w:lang w:val="en-US"/>
+        </w:rPr>
+        <w:t>.txt' INTO TABLE </w:t>
+      </w:r>
+      <w:proofErr w:type="spellStart"/>
+      <w:r>
+        <w:rPr>
+          <w:lang w:val="en-US"/>
+        </w:rPr>
+        <w:t>time</w:t>
+      </w:r>
+      <w:r>
+        <w:rPr>
+          <w:lang w:val="en-US"/>
+        </w:rPr>
+        <w:t>_txt</w:t>
+      </w:r>
+      <w:proofErr w:type="spellEnd"/>
+      <w:r>
+        <w:rPr>
+          <w:lang w:val="en-US"/>
+        </w:rPr>
+        <w:t>; </w:t>
+      </w:r>
+    </w:p>
+    <w:p>
+      <w:pPr>
+        <w:rPr>
+          <w:lang w:val="en-US"/>
+        </w:rPr>
+      </w:pPr>
+      <w:r>
+        <w:rPr>
+          <w:lang w:val="en-US"/>
+        </w:rPr>
+        <w:t>INSERT OVERWRITE TABLE bus PARTITION (</w:t>
+      </w:r>
+      <w:proofErr w:type="spellStart"/>
+      <w:r>
+        <w:rPr>
+          <w:lang w:val="en-US"/>
+        </w:rPr>
+        <w:t>time_of_day</w:t>
+      </w:r>
+      <w:proofErr w:type="spellEnd"/>
+      <w:r>
+        <w:rPr>
+          <w:lang w:val="en-US"/>
+        </w:rPr>
+        <w:t xml:space="preserve"> ='</w:t>
+      </w:r>
+      <w:r>
+        <w:rPr>
+          <w:lang w:val="en-US"/>
+        </w:rPr>
+        <w:t>Morning</w:t>
+      </w:r>
+      <w:r>
+        <w:rPr>
+          <w:lang w:val="en-US"/>
+        </w:rPr>
+        <w:t>’</w:t>
+      </w:r>
+      <w:r>
+        <w:rPr>
+          <w:lang w:val="en-US"/>
+        </w:rPr>
+        <w:t>) </w:t>
+      </w:r>
+    </w:p>
+    <w:p>
+      <w:pPr>
+        <w:rPr>
+          <w:lang w:val="en-US"/>
+        </w:rPr>
+      </w:pPr>
+      <w:r>
+        <w:rPr>
+          <w:lang w:val="en-US"/>
+        </w:rPr>
+        <w:t>SELECT </w:t>
+      </w:r>
+      <w:proofErr w:type="spellStart"/>
+      <w:r>
+        <w:rPr>
+          <w:lang w:val="en-US"/>
+        </w:rPr>
+        <w:t>time_id</w:t>
+      </w:r>
+      <w:proofErr w:type="spellEnd"/>
+      <w:r>
+        <w:rPr>
+          <w:lang w:val="en-US"/>
+        </w:rPr>
+        <w:t xml:space="preserve">, hour, minutes </w:t>
+      </w:r>
+      <w:r>
+        <w:rPr>
+          <w:lang w:val="en-US"/>
+        </w:rPr>
+        <w:t xml:space="preserve">FROM </w:t>
+      </w:r>
+      <w:proofErr w:type="spellStart"/>
+      <w:r>
+        <w:rPr>
+          <w:lang w:val="en-US"/>
+        </w:rPr>
+        <w:t>time</w:t>
+      </w:r>
+      <w:r>
+        <w:rPr>
+          <w:lang w:val="en-US"/>
+        </w:rPr>
+        <w:t>_txt</w:t>
+      </w:r>
+      <w:proofErr w:type="spellEnd"/>
+      <w:r>
+        <w:rPr>
+          <w:lang w:val="en-US"/>
+        </w:rPr>
+        <w:t>; </w:t>
+      </w:r>
+    </w:p>
+    <w:p>
+      <w:pPr>
+        <w:rPr>
+          <w:lang w:val="en-US"/>
+        </w:rPr>
+      </w:pPr>
+      <w:r>
+        <w:rPr>
+          <w:lang w:val="en-US"/>
+        </w:rPr>
+        <w:t xml:space="preserve">TRUNCATE TABLE </w:t>
+      </w:r>
+      <w:proofErr w:type="spellStart"/>
+      <w:r>
+        <w:rPr>
+          <w:lang w:val="en-US"/>
+        </w:rPr>
+        <w:t>time</w:t>
+      </w:r>
+      <w:r>
+        <w:rPr>
+          <w:lang w:val="en-US"/>
+        </w:rPr>
+        <w:t>_txt</w:t>
+      </w:r>
+      <w:proofErr w:type="spellEnd"/>
+      <w:r>
+        <w:rPr>
+          <w:lang w:val="en-US"/>
+        </w:rPr>
+        <w:t>; -- to clean temporary table </w:t>
+      </w:r>
+    </w:p>
+    <w:p>
+      <w:pPr>
+        <w:rPr>
+          <w:lang w:val="en-US"/>
+        </w:rPr>
+      </w:pPr>
+      <w:r>
+        <w:rPr>
+          <w:lang w:val="en-US"/>
+        </w:rPr>
+        <w:t> </w:t>
+      </w:r>
+    </w:p>
+    <w:p>
+      <w:pPr>
+        <w:rPr>
+          <w:lang w:val="en-US"/>
+        </w:rPr>
+      </w:pPr>
+      <w:r>
+        <w:rPr>
+          <w:lang w:val="en-US"/>
+        </w:rPr>
+        <w:lastRenderedPageBreak/>
+        <w:t>LOAD DATA LOCAL INPATH '</w:t>
+      </w:r>
+      <w:r>
+        <w:rPr>
+          <w:lang w:val="en-US"/>
+        </w:rPr>
+        <w:t>Time</w:t>
+      </w:r>
+      <w:r>
+        <w:rPr>
+          <w:lang w:val="en-US"/>
+        </w:rPr>
+        <w:t>_</w:t>
+      </w:r>
+      <w:r>
+        <w:rPr>
+          <w:lang w:val="en-US"/>
+        </w:rPr>
+        <w:t>Afternoon</w:t>
+      </w:r>
+      <w:r>
+        <w:rPr>
+          <w:lang w:val="en-US"/>
+        </w:rPr>
+        <w:t>.txt' INTO TABLE </w:t>
+      </w:r>
+      <w:proofErr w:type="spellStart"/>
+      <w:r>
+        <w:rPr>
+          <w:lang w:val="en-US"/>
+        </w:rPr>
+        <w:t>time</w:t>
+      </w:r>
+      <w:r>
+        <w:rPr>
+          <w:lang w:val="en-US"/>
+        </w:rPr>
+        <w:t>_txt</w:t>
+      </w:r>
+      <w:proofErr w:type="spellEnd"/>
+      <w:r>
+        <w:rPr>
+          <w:lang w:val="en-US"/>
+        </w:rPr>
+        <w:t>; </w:t>
+      </w:r>
+    </w:p>
+    <w:p>
+      <w:pPr>
+        <w:rPr>
+          <w:lang w:val="en-US"/>
+        </w:rPr>
+      </w:pPr>
+      <w:r>
+        <w:rPr>
+          <w:lang w:val="en-US"/>
+        </w:rPr>
+        <w:t>INSERT OVERWRITE TABLE bus PARTITION (</w:t>
+      </w:r>
+      <w:proofErr w:type="spellStart"/>
+      <w:r>
+        <w:rPr>
+          <w:lang w:val="en-US"/>
+        </w:rPr>
+        <w:t>time_of_day</w:t>
+      </w:r>
+      <w:proofErr w:type="spellEnd"/>
+      <w:r>
+        <w:rPr>
+          <w:lang w:val="en-US"/>
+        </w:rPr>
+        <w:t xml:space="preserve"> ='</w:t>
+      </w:r>
+      <w:r>
+        <w:rPr>
+          <w:lang w:val="en-US"/>
+        </w:rPr>
+        <w:t>Afternoon</w:t>
+      </w:r>
+      <w:r>
+        <w:rPr>
+          <w:lang w:val="en-US"/>
+        </w:rPr>
+        <w:t>’</w:t>
+      </w:r>
+      <w:r>
+        <w:rPr>
+          <w:lang w:val="en-US"/>
+        </w:rPr>
+        <w:t>) </w:t>
+      </w:r>
+    </w:p>
+    <w:p>
+      <w:pPr>
+        <w:rPr>
+          <w:lang w:val="en-US"/>
+        </w:rPr>
+      </w:pPr>
+      <w:r>
+        <w:rPr>
+          <w:lang w:val="en-US"/>
+        </w:rPr>
+        <w:t>SELECT </w:t>
+      </w:r>
+      <w:proofErr w:type="spellStart"/>
+      <w:r>
+        <w:rPr>
+          <w:lang w:val="en-US"/>
+        </w:rPr>
+        <w:t>time_id</w:t>
+      </w:r>
+      <w:proofErr w:type="spellEnd"/>
+      <w:r>
+        <w:rPr>
+          <w:lang w:val="en-US"/>
+        </w:rPr>
+        <w:t>, hour, minutes</w:t>
+      </w:r>
+      <w:r>
+        <w:rPr>
+          <w:lang w:val="en-US"/>
+        </w:rPr>
+        <w:t xml:space="preserve"> </w:t>
+      </w:r>
+      <w:r>
+        <w:rPr>
+          <w:lang w:val="en-US"/>
+        </w:rPr>
+        <w:t xml:space="preserve">FROM </w:t>
+      </w:r>
+      <w:proofErr w:type="spellStart"/>
+      <w:r>
+        <w:rPr>
+          <w:lang w:val="en-US"/>
+        </w:rPr>
+        <w:t>time</w:t>
+      </w:r>
+      <w:r>
+        <w:rPr>
+          <w:lang w:val="en-US"/>
+        </w:rPr>
+        <w:t>_txt</w:t>
+      </w:r>
+      <w:proofErr w:type="spellEnd"/>
+      <w:r>
+        <w:rPr>
+          <w:lang w:val="en-US"/>
+        </w:rPr>
+        <w:t>; </w:t>
+      </w:r>
+    </w:p>
+    <w:p>
+      <w:pPr>
+        <w:rPr>
+          <w:lang w:val="en-US"/>
+        </w:rPr>
+      </w:pPr>
+      <w:r>
+        <w:rPr>
+          <w:lang w:val="en-US"/>
+        </w:rPr>
+        <w:t xml:space="preserve">TRUNCATE TABLE </w:t>
+      </w:r>
+      <w:proofErr w:type="spellStart"/>
+      <w:r>
+        <w:rPr>
+          <w:lang w:val="en-US"/>
+        </w:rPr>
+        <w:t>time</w:t>
+      </w:r>
+      <w:r>
+        <w:rPr>
+          <w:lang w:val="en-US"/>
+        </w:rPr>
+        <w:t>_txt</w:t>
+      </w:r>
+      <w:proofErr w:type="spellEnd"/>
+      <w:r>
+        <w:rPr>
+          <w:lang w:val="en-US"/>
+        </w:rPr>
+        <w:t>; -- to clean temporary table </w:t>
+      </w:r>
+    </w:p>
+    <w:p>
+      <w:pPr>
+        <w:rPr>
+          <w:lang w:val="en-US"/>
+        </w:rPr>
+      </w:pPr>
+    </w:p>
+    <w:p>
+      <w:pPr>
+        <w:rPr>
+          <w:lang w:val="en-US"/>
+        </w:rPr>
+      </w:pPr>
+      <w:r>
+        <w:rPr>
+          <w:lang w:val="en-US"/>
+        </w:rPr>
+        <w:t>LOAD DATA LOCAL INPATH '</w:t>
+      </w:r>
+      <w:r>
+        <w:rPr>
+          <w:lang w:val="en-US"/>
+        </w:rPr>
+        <w:t>Time</w:t>
+      </w:r>
+      <w:r>
+        <w:rPr>
+          <w:lang w:val="en-US"/>
+        </w:rPr>
+        <w:t>_</w:t>
+      </w:r>
+      <w:r>
+        <w:rPr>
+          <w:lang w:val="en-US"/>
+        </w:rPr>
+        <w:t xml:space="preserve"> </w:t>
+      </w:r>
+      <w:r>
+        <w:rPr>
+          <w:lang w:val="en-US"/>
+        </w:rPr>
+        <w:t>Evening</w:t>
+      </w:r>
+      <w:r>
+        <w:rPr>
+          <w:lang w:val="en-US"/>
+        </w:rPr>
+        <w:t>.txt' INTO TABLE </w:t>
+      </w:r>
+      <w:proofErr w:type="spellStart"/>
+      <w:r>
+        <w:rPr>
+          <w:lang w:val="en-US"/>
+        </w:rPr>
+        <w:t>time</w:t>
+      </w:r>
+      <w:r>
+        <w:rPr>
+          <w:lang w:val="en-US"/>
+        </w:rPr>
+        <w:t>_txt</w:t>
+      </w:r>
+      <w:proofErr w:type="spellEnd"/>
+      <w:r>
+        <w:rPr>
+          <w:lang w:val="en-US"/>
+        </w:rPr>
+        <w:t>; </w:t>
+      </w:r>
+    </w:p>
+    <w:p>
+      <w:pPr>
+        <w:rPr>
+          <w:lang w:val="en-US"/>
+        </w:rPr>
+      </w:pPr>
+      <w:r>
+        <w:rPr>
+          <w:lang w:val="en-US"/>
+        </w:rPr>
+        <w:t>INSERT OVERWRITE TABLE bus PARTITION (</w:t>
+      </w:r>
+      <w:proofErr w:type="spellStart"/>
+      <w:r>
+        <w:rPr>
+          <w:lang w:val="en-US"/>
+        </w:rPr>
+        <w:t>time_of_day</w:t>
+      </w:r>
+      <w:proofErr w:type="spellEnd"/>
+      <w:r>
+        <w:rPr>
+          <w:lang w:val="en-US"/>
+        </w:rPr>
+        <w:t xml:space="preserve"> ='</w:t>
+      </w:r>
+      <w:r>
+        <w:rPr>
+          <w:lang w:val="en-US"/>
+        </w:rPr>
+        <w:t xml:space="preserve"> </w:t>
+      </w:r>
+      <w:r>
+        <w:rPr>
+          <w:lang w:val="en-US"/>
+        </w:rPr>
+        <w:t>Evening</w:t>
+      </w:r>
+      <w:r>
+        <w:rPr>
+          <w:lang w:val="en-US"/>
+        </w:rPr>
+        <w:t>’</w:t>
+      </w:r>
+      <w:r>
+        <w:rPr>
+          <w:lang w:val="en-US"/>
+        </w:rPr>
+        <w:t>) </w:t>
+      </w:r>
+    </w:p>
+    <w:p>
+      <w:pPr>
+        <w:rPr>
+          <w:lang w:val="en-US"/>
+        </w:rPr>
+      </w:pPr>
+      <w:r>
+        <w:rPr>
+          <w:lang w:val="en-US"/>
+        </w:rPr>
+        <w:t>SELECT </w:t>
+      </w:r>
+      <w:proofErr w:type="spellStart"/>
+      <w:r>
+        <w:rPr>
+          <w:lang w:val="en-US"/>
+        </w:rPr>
+        <w:t>time_id</w:t>
+      </w:r>
+      <w:proofErr w:type="spellEnd"/>
+      <w:r>
+        <w:rPr>
+          <w:lang w:val="en-US"/>
+        </w:rPr>
+        <w:t>, hour, minutes</w:t>
+      </w:r>
+      <w:r>
+        <w:rPr>
+          <w:lang w:val="en-US"/>
+        </w:rPr>
+        <w:t xml:space="preserve"> </w:t>
+      </w:r>
+      <w:r>
+        <w:rPr>
+          <w:lang w:val="en-US"/>
+        </w:rPr>
+        <w:t xml:space="preserve">FROM </w:t>
+      </w:r>
+      <w:proofErr w:type="spellStart"/>
+      <w:r>
+        <w:rPr>
+          <w:lang w:val="en-US"/>
+        </w:rPr>
+        <w:t>time</w:t>
+      </w:r>
+      <w:r>
+        <w:rPr>
+          <w:lang w:val="en-US"/>
+        </w:rPr>
+        <w:t>_txt</w:t>
+      </w:r>
+      <w:proofErr w:type="spellEnd"/>
+      <w:r>
+        <w:rPr>
+          <w:lang w:val="en-US"/>
+        </w:rPr>
+        <w:t>; </w:t>
+      </w:r>
+    </w:p>
+    <w:p>
+      <w:pPr>
+        <w:rPr>
+          <w:lang w:val="en-US"/>
+        </w:rPr>
+      </w:pPr>
+      <w:r>
+        <w:rPr>
+          <w:lang w:val="en-US"/>
+        </w:rPr>
+        <w:t xml:space="preserve">drop table </w:t>
+      </w:r>
+      <w:proofErr w:type="spellStart"/>
+      <w:r>
+        <w:rPr>
+          <w:lang w:val="en-US"/>
+        </w:rPr>
+        <w:t>time</w:t>
+      </w:r>
+      <w:r>
+        <w:rPr>
+          <w:lang w:val="en-US"/>
+        </w:rPr>
+        <w:t>_txt</w:t>
+      </w:r>
+      <w:proofErr w:type="spellEnd"/>
+      <w:r>
+        <w:rPr>
+          <w:lang w:val="en-US"/>
+        </w:rPr>
+        <w:t>; </w:t>
+      </w:r>
+    </w:p>
+    <w:p>
+      <w:pPr>
+        <w:rPr>
+          <w:lang w:val="en-US"/>
+        </w:rPr>
+      </w:pPr>
+    </w:p>
+    <w:p>
+      <w:pPr>
+        <w:rPr>
+          <w:lang w:val="en-US"/>
+        </w:rPr>
+      </w:pPr>
       <w:r>
         <w:rPr>
           <w:b/>
@@ -1764,6 +2766,47 @@
         <w:rPr>
           <w:lang w:val="en-US"/>
         </w:rPr>
+        <w:t xml:space="preserve">-- date table might be loaded as static partitioned table, but adding data in this way lead to creation of multiple files as we will need to partition by </w:t>
+      </w:r>
+      <w:proofErr w:type="spellStart"/>
+      <w:r>
+        <w:rPr>
+          <w:lang w:val="en-US"/>
+        </w:rPr>
+        <w:t>month_no</w:t>
+      </w:r>
+      <w:proofErr w:type="spellEnd"/>
+      <w:r>
+        <w:rPr>
+          <w:lang w:val="en-US"/>
+        </w:rPr>
+        <w:t xml:space="preserve"> and by </w:t>
+      </w:r>
+      <w:proofErr w:type="spellStart"/>
+      <w:r>
+        <w:rPr>
+          <w:lang w:val="en-US"/>
+        </w:rPr>
+        <w:t>day_type</w:t>
+      </w:r>
+      <w:proofErr w:type="spellEnd"/>
+      <w:r>
+        <w:rPr>
+          <w:lang w:val="en-US"/>
+        </w:rPr>
+        <w:t>!</w:t>
+      </w:r>
+    </w:p>
+    <w:p>
+      <w:pPr>
+        <w:rPr>
+          <w:lang w:val="en-US"/>
+        </w:rPr>
+      </w:pPr>
+      <w:r>
+        <w:rPr>
+          <w:lang w:val="en-US"/>
+        </w:rPr>
         <w:t xml:space="preserve">CREATE TABLE </w:t>
       </w:r>
       <w:proofErr w:type="spellStart"/>
@@ -2045,6 +3088,7 @@
         <w:rPr>
           <w:lang w:val="en-US"/>
         </w:rPr>
+        <w:lastRenderedPageBreak/>
         <w:t xml:space="preserve">INSERT OVERWRITE TABLE </w:t>
       </w:r>
       <w:proofErr w:type="spellStart"/>
@@ -2100,7 +3144,6 @@
         <w:rPr>
           <w:lang w:val="en-US"/>
         </w:rPr>
-        <w:lastRenderedPageBreak/>
         <w:t>SELECT </w:t>
       </w:r>
       <w:proofErr w:type="spellStart"/>
@@ -2211,7 +3254,7 @@
         <w:rPr>
           <w:lang w:val="en-US"/>
         </w:rPr>
-        <w:t> </w:t>
+        <w:t>  </w:t>
       </w:r>
     </w:p>
     <w:p>
@@ -2231,7 +3274,7 @@
         <w:rPr>
           <w:lang w:val="en-US"/>
         </w:rPr>
-        <w:t>time_tmp</w:t>
+        <w:t>travel_tmp</w:t>
       </w:r>
       <w:proofErr w:type="spellEnd"/>
       <w:r>
@@ -2258,40 +3301,41 @@
         <w:rPr>
           <w:lang w:val="en-US"/>
         </w:rPr>
-        <w:t>time_id</w:t>
-      </w:r>
-      <w:proofErr w:type="spellEnd"/>
-      <w:r>
-        <w:rPr>
-          <w:lang w:val="en-US"/>
-        </w:rPr>
-        <w:t> INT, </w:t>
-      </w:r>
-    </w:p>
-    <w:p>
-      <w:pPr>
-        <w:rPr>
-          <w:lang w:val="en-US"/>
-        </w:rPr>
-      </w:pPr>
-      <w:r>
-        <w:rPr>
-          <w:lang w:val="en-US"/>
-        </w:rPr>
-        <w:t>    hour INT, </w:t>
-      </w:r>
-    </w:p>
-    <w:p>
-      <w:pPr>
-        <w:rPr>
-          <w:lang w:val="en-US"/>
-        </w:rPr>
-      </w:pPr>
-      <w:r>
-        <w:rPr>
-          <w:lang w:val="en-US"/>
-        </w:rPr>
-        <w:t>    minutes INT, </w:t>
+        <w:t>bus_id</w:t>
+      </w:r>
+      <w:proofErr w:type="spellEnd"/>
+      <w:r>
+        <w:rPr>
+          <w:lang w:val="en-US"/>
+        </w:rPr>
+        <w:t xml:space="preserve"> INT, </w:t>
+      </w:r>
+    </w:p>
+    <w:p>
+      <w:pPr>
+        <w:rPr>
+          <w:lang w:val="en-US"/>
+        </w:rPr>
+      </w:pPr>
+      <w:r>
+        <w:rPr>
+          <w:lang w:val="en-US"/>
+        </w:rPr>
+        <w:t xml:space="preserve">    </w:t>
+      </w:r>
+      <w:proofErr w:type="spellStart"/>
+      <w:r>
+        <w:rPr>
+          <w:lang w:val="en-US"/>
+        </w:rPr>
+        <w:t>route_id</w:t>
+      </w:r>
+      <w:proofErr w:type="spellEnd"/>
+      <w:r>
+        <w:rPr>
+          <w:lang w:val="en-US"/>
+        </w:rPr>
+        <w:t xml:space="preserve"> INT, </w:t>
       </w:r>
     </w:p>
     <w:p>
@@ -2311,14 +3355,203 @@
         <w:rPr>
           <w:lang w:val="en-US"/>
         </w:rPr>
-        <w:t>time_of_day</w:t>
-      </w:r>
-      <w:proofErr w:type="spellEnd"/>
-      <w:r>
-        <w:rPr>
-          <w:lang w:val="en-US"/>
-        </w:rPr>
-        <w:t xml:space="preserve"> STRING </w:t>
+        <w:t>departure_time</w:t>
+      </w:r>
+      <w:proofErr w:type="spellEnd"/>
+      <w:r>
+        <w:rPr>
+          <w:lang w:val="en-US"/>
+        </w:rPr>
+        <w:t xml:space="preserve"> INT, </w:t>
+      </w:r>
+    </w:p>
+    <w:p>
+      <w:pPr>
+        <w:rPr>
+          <w:lang w:val="en-US"/>
+        </w:rPr>
+      </w:pPr>
+      <w:r>
+        <w:rPr>
+          <w:lang w:val="en-US"/>
+        </w:rPr>
+        <w:t xml:space="preserve">    </w:t>
+      </w:r>
+      <w:proofErr w:type="spellStart"/>
+      <w:r>
+        <w:rPr>
+          <w:lang w:val="en-US"/>
+        </w:rPr>
+        <w:t>arrival_time</w:t>
+      </w:r>
+      <w:proofErr w:type="spellEnd"/>
+      <w:r>
+        <w:rPr>
+          <w:lang w:val="en-US"/>
+        </w:rPr>
+        <w:t xml:space="preserve"> INT, </w:t>
+      </w:r>
+    </w:p>
+    <w:p>
+      <w:pPr>
+        <w:rPr>
+          <w:lang w:val="en-US"/>
+        </w:rPr>
+      </w:pPr>
+      <w:r>
+        <w:rPr>
+          <w:lang w:val="en-US"/>
+        </w:rPr>
+        <w:t>   </w:t>
+      </w:r>
+      <w:proofErr w:type="spellStart"/>
+      <w:r>
+        <w:rPr>
+          <w:lang w:val="en-US"/>
+        </w:rPr>
+        <w:t>tickets_validated</w:t>
+      </w:r>
+      <w:proofErr w:type="spellEnd"/>
+      <w:r>
+        <w:rPr>
+          <w:lang w:val="en-US"/>
+        </w:rPr>
+        <w:t xml:space="preserve"> INT, </w:t>
+      </w:r>
+    </w:p>
+    <w:p>
+      <w:pPr>
+        <w:rPr>
+          <w:lang w:val="en-US"/>
+        </w:rPr>
+      </w:pPr>
+      <w:r>
+        <w:rPr>
+          <w:lang w:val="en-US"/>
+        </w:rPr>
+        <w:t>   </w:t>
+      </w:r>
+      <w:proofErr w:type="spellStart"/>
+      <w:r>
+        <w:rPr>
+          <w:lang w:val="en-US"/>
+        </w:rPr>
+        <w:t>bus_capacity</w:t>
+      </w:r>
+      <w:proofErr w:type="spellEnd"/>
+      <w:r>
+        <w:rPr>
+          <w:lang w:val="en-US"/>
+        </w:rPr>
+        <w:t xml:space="preserve"> INT, </w:t>
+      </w:r>
+    </w:p>
+    <w:p>
+      <w:pPr>
+        <w:rPr>
+          <w:lang w:val="en-US"/>
+        </w:rPr>
+      </w:pPr>
+      <w:r>
+        <w:rPr>
+          <w:lang w:val="en-US"/>
+        </w:rPr>
+        <w:t>   </w:t>
+      </w:r>
+      <w:proofErr w:type="spellStart"/>
+      <w:r>
+        <w:rPr>
+          <w:lang w:val="en-US"/>
+        </w:rPr>
+        <w:t>avg_satisfaction_level_received</w:t>
+      </w:r>
+      <w:proofErr w:type="spellEnd"/>
+      <w:r>
+        <w:rPr>
+          <w:lang w:val="en-US"/>
+        </w:rPr>
+        <w:t xml:space="preserve"> INT, </w:t>
+      </w:r>
+    </w:p>
+    <w:p>
+      <w:pPr>
+        <w:rPr>
+          <w:lang w:val="en-US"/>
+        </w:rPr>
+      </w:pPr>
+      <w:r>
+        <w:rPr>
+          <w:lang w:val="en-US"/>
+        </w:rPr>
+        <w:t>   </w:t>
+      </w:r>
+      <w:proofErr w:type="spellStart"/>
+      <w:r>
+        <w:rPr>
+          <w:lang w:val="en-US"/>
+        </w:rPr>
+        <w:t>satisfaction_surveys_number</w:t>
+      </w:r>
+      <w:proofErr w:type="spellEnd"/>
+      <w:r>
+        <w:rPr>
+          <w:lang w:val="en-US"/>
+        </w:rPr>
+        <w:t xml:space="preserve"> INT, </w:t>
+      </w:r>
+    </w:p>
+    <w:p>
+      <w:pPr>
+        <w:rPr>
+          <w:lang w:val="en-US"/>
+        </w:rPr>
+      </w:pPr>
+      <w:r>
+        <w:rPr>
+          <w:lang w:val="en-US"/>
+        </w:rPr>
+        <w:t>   </w:t>
+      </w:r>
+      <w:proofErr w:type="spellStart"/>
+      <w:r>
+        <w:rPr>
+          <w:lang w:val="en-US"/>
+        </w:rPr>
+        <w:t>junk_id</w:t>
+      </w:r>
+      <w:proofErr w:type="spellEnd"/>
+      <w:r>
+        <w:rPr>
+          <w:lang w:val="en-US"/>
+        </w:rPr>
+        <w:t xml:space="preserve"> INT, </w:t>
+      </w:r>
+    </w:p>
+    <w:p>
+      <w:pPr>
+        <w:rPr>
+          <w:lang w:val="en-US"/>
+        </w:rPr>
+      </w:pPr>
+      <w:r>
+        <w:rPr>
+          <w:lang w:val="en-US"/>
+        </w:rPr>
+        <w:t>  </w:t>
+      </w:r>
+      <w:proofErr w:type="spellStart"/>
+      <w:r>
+        <w:rPr>
+          <w:lang w:val="en-US"/>
+        </w:rPr>
+        <w:t>travel_date</w:t>
+      </w:r>
+      <w:proofErr w:type="spellEnd"/>
+      <w:r>
+        <w:rPr>
+          <w:lang w:val="en-US"/>
+        </w:rPr>
+        <w:t xml:space="preserve"> INT </w:t>
       </w:r>
     </w:p>
     <w:p>
@@ -2357,560 +3590,6 @@
         <w:rPr>
           <w:lang w:val="en-US"/>
         </w:rPr>
-        <w:t>FIELDS TERMINATED BY ',' </w:t>
-      </w:r>
-    </w:p>
-    <w:p>
-      <w:pPr>
-        <w:rPr>
-          <w:lang w:val="en-US"/>
-        </w:rPr>
-      </w:pPr>
-      <w:r>
-        <w:rPr>
-          <w:lang w:val="en-US"/>
-        </w:rPr>
-        <w:t>STORED AS TEXTFILE; </w:t>
-      </w:r>
-    </w:p>
-    <w:p>
-      <w:pPr>
-        <w:rPr>
-          <w:lang w:val="en-US"/>
-        </w:rPr>
-      </w:pPr>
-      <w:r>
-        <w:rPr>
-          <w:lang w:val="en-US"/>
-        </w:rPr>
-        <w:t> </w:t>
-      </w:r>
-    </w:p>
-    <w:p>
-      <w:pPr>
-        <w:rPr>
-          <w:lang w:val="en-US"/>
-        </w:rPr>
-      </w:pPr>
-      <w:r>
-        <w:rPr>
-          <w:lang w:val="en-US"/>
-        </w:rPr>
-        <w:t>LOAD DATA INPATH '</w:t>
-      </w:r>
-      <w:proofErr w:type="spellStart"/>
-      <w:r>
-        <w:rPr>
-          <w:lang w:val="en-US"/>
-        </w:rPr>
-        <w:t>hdfs</w:t>
-      </w:r>
-      <w:proofErr w:type="spellEnd"/>
-      <w:r>
-        <w:rPr>
-          <w:lang w:val="en-US"/>
-        </w:rPr>
-        <w:t>:///user/</w:t>
-      </w:r>
-      <w:proofErr w:type="spellStart"/>
-      <w:r>
-        <w:rPr>
-          <w:lang w:val="en-US"/>
-        </w:rPr>
-        <w:t>mmajewska</w:t>
-      </w:r>
-      <w:proofErr w:type="spellEnd"/>
-      <w:r>
-        <w:rPr>
-          <w:lang w:val="en-US"/>
-        </w:rPr>
-        <w:t xml:space="preserve">/Time.txt' overwrite INTO TABLE </w:t>
-      </w:r>
-      <w:proofErr w:type="spellStart"/>
-      <w:r>
-        <w:rPr>
-          <w:lang w:val="en-US"/>
-        </w:rPr>
-        <w:t>time_tmp</w:t>
-      </w:r>
-      <w:proofErr w:type="spellEnd"/>
-      <w:r>
-        <w:rPr>
-          <w:lang w:val="en-US"/>
-        </w:rPr>
-        <w:t>; </w:t>
-      </w:r>
-    </w:p>
-    <w:p>
-      <w:pPr>
-        <w:rPr>
-          <w:lang w:val="en-US"/>
-        </w:rPr>
-      </w:pPr>
-      <w:r>
-        <w:rPr>
-          <w:lang w:val="en-US"/>
-        </w:rPr>
-        <w:t xml:space="preserve">INSERT OVERWRITE TABLE </w:t>
-      </w:r>
-      <w:proofErr w:type="spellStart"/>
-      <w:r>
-        <w:rPr>
-          <w:lang w:val="en-US"/>
-        </w:rPr>
-        <w:t>time_dim</w:t>
-      </w:r>
-      <w:proofErr w:type="spellEnd"/>
-      <w:r>
-        <w:rPr>
-          <w:lang w:val="en-US"/>
-        </w:rPr>
-        <w:t xml:space="preserve"> partition(</w:t>
-      </w:r>
-      <w:proofErr w:type="spellStart"/>
-      <w:r>
-        <w:rPr>
-          <w:lang w:val="en-US"/>
-        </w:rPr>
-        <w:t>time_of_day</w:t>
-      </w:r>
-      <w:proofErr w:type="spellEnd"/>
-      <w:r>
-        <w:rPr>
-          <w:lang w:val="en-US"/>
-        </w:rPr>
-        <w:t>)  </w:t>
-      </w:r>
-    </w:p>
-    <w:p>
-      <w:pPr>
-        <w:rPr>
-          <w:lang w:val="en-US"/>
-        </w:rPr>
-      </w:pPr>
-      <w:r>
-        <w:rPr>
-          <w:lang w:val="en-US"/>
-        </w:rPr>
-        <w:t>SELECT </w:t>
-      </w:r>
-      <w:proofErr w:type="spellStart"/>
-      <w:r>
-        <w:rPr>
-          <w:lang w:val="en-US"/>
-        </w:rPr>
-        <w:t>time_id</w:t>
-      </w:r>
-      <w:proofErr w:type="spellEnd"/>
-      <w:r>
-        <w:rPr>
-          <w:lang w:val="en-US"/>
-        </w:rPr>
-        <w:t xml:space="preserve">, hour, minutes, </w:t>
-      </w:r>
-      <w:proofErr w:type="spellStart"/>
-      <w:r>
-        <w:rPr>
-          <w:lang w:val="en-US"/>
-        </w:rPr>
-        <w:t>time_of_day</w:t>
-      </w:r>
-      <w:proofErr w:type="spellEnd"/>
-      <w:r>
-        <w:rPr>
-          <w:lang w:val="en-US"/>
-        </w:rPr>
-        <w:t xml:space="preserve"> FROM </w:t>
-      </w:r>
-      <w:proofErr w:type="spellStart"/>
-      <w:r>
-        <w:rPr>
-          <w:lang w:val="en-US"/>
-        </w:rPr>
-        <w:t>time_tmp</w:t>
-      </w:r>
-      <w:proofErr w:type="spellEnd"/>
-      <w:r>
-        <w:rPr>
-          <w:lang w:val="en-US"/>
-        </w:rPr>
-        <w:t>; </w:t>
-      </w:r>
-    </w:p>
-    <w:p>
-      <w:pPr>
-        <w:rPr>
-          <w:lang w:val="en-US"/>
-        </w:rPr>
-      </w:pPr>
-      <w:r>
-        <w:rPr>
-          <w:lang w:val="en-US"/>
-        </w:rPr>
-        <w:t xml:space="preserve">drop table </w:t>
-      </w:r>
-      <w:proofErr w:type="spellStart"/>
-      <w:r>
-        <w:rPr>
-          <w:lang w:val="en-US"/>
-        </w:rPr>
-        <w:t>time_tmp</w:t>
-      </w:r>
-      <w:proofErr w:type="spellEnd"/>
-      <w:r>
-        <w:rPr>
-          <w:lang w:val="en-US"/>
-        </w:rPr>
-        <w:t>; </w:t>
-      </w:r>
-    </w:p>
-    <w:p>
-      <w:pPr>
-        <w:rPr>
-          <w:lang w:val="en-US"/>
-        </w:rPr>
-      </w:pPr>
-      <w:r>
-        <w:rPr>
-          <w:lang w:val="en-US"/>
-        </w:rPr>
-        <w:t> </w:t>
-      </w:r>
-    </w:p>
-    <w:p>
-      <w:pPr>
-        <w:rPr>
-          <w:lang w:val="en-US"/>
-        </w:rPr>
-      </w:pPr>
-      <w:r>
-        <w:rPr>
-          <w:lang w:val="en-US"/>
-        </w:rPr>
-        <w:t xml:space="preserve">CREATE TABLE </w:t>
-      </w:r>
-      <w:proofErr w:type="spellStart"/>
-      <w:r>
-        <w:rPr>
-          <w:lang w:val="en-US"/>
-        </w:rPr>
-        <w:t>travel_tmp</w:t>
-      </w:r>
-      <w:proofErr w:type="spellEnd"/>
-      <w:r>
-        <w:rPr>
-          <w:lang w:val="en-US"/>
-        </w:rPr>
-        <w:t xml:space="preserve"> ( </w:t>
-      </w:r>
-    </w:p>
-    <w:p>
-      <w:pPr>
-        <w:rPr>
-          <w:lang w:val="en-US"/>
-        </w:rPr>
-      </w:pPr>
-      <w:r>
-        <w:rPr>
-          <w:lang w:val="en-US"/>
-        </w:rPr>
-        <w:t xml:space="preserve">    </w:t>
-      </w:r>
-      <w:proofErr w:type="spellStart"/>
-      <w:r>
-        <w:rPr>
-          <w:lang w:val="en-US"/>
-        </w:rPr>
-        <w:t>bus_id</w:t>
-      </w:r>
-      <w:proofErr w:type="spellEnd"/>
-      <w:r>
-        <w:rPr>
-          <w:lang w:val="en-US"/>
-        </w:rPr>
-        <w:t xml:space="preserve"> INT, </w:t>
-      </w:r>
-    </w:p>
-    <w:p>
-      <w:pPr>
-        <w:rPr>
-          <w:lang w:val="en-US"/>
-        </w:rPr>
-      </w:pPr>
-      <w:r>
-        <w:rPr>
-          <w:lang w:val="en-US"/>
-        </w:rPr>
-        <w:t xml:space="preserve">    </w:t>
-      </w:r>
-      <w:proofErr w:type="spellStart"/>
-      <w:r>
-        <w:rPr>
-          <w:lang w:val="en-US"/>
-        </w:rPr>
-        <w:t>route_id</w:t>
-      </w:r>
-      <w:proofErr w:type="spellEnd"/>
-      <w:r>
-        <w:rPr>
-          <w:lang w:val="en-US"/>
-        </w:rPr>
-        <w:t xml:space="preserve"> INT, </w:t>
-      </w:r>
-    </w:p>
-    <w:p>
-      <w:pPr>
-        <w:rPr>
-          <w:lang w:val="en-US"/>
-        </w:rPr>
-      </w:pPr>
-      <w:r>
-        <w:rPr>
-          <w:lang w:val="en-US"/>
-        </w:rPr>
-        <w:t>   </w:t>
-      </w:r>
-      <w:proofErr w:type="spellStart"/>
-      <w:r>
-        <w:rPr>
-          <w:lang w:val="en-US"/>
-        </w:rPr>
-        <w:t>departure_time</w:t>
-      </w:r>
-      <w:proofErr w:type="spellEnd"/>
-      <w:r>
-        <w:rPr>
-          <w:lang w:val="en-US"/>
-        </w:rPr>
-        <w:t xml:space="preserve"> INT, </w:t>
-      </w:r>
-    </w:p>
-    <w:p>
-      <w:pPr>
-        <w:rPr>
-          <w:lang w:val="en-US"/>
-        </w:rPr>
-      </w:pPr>
-      <w:r>
-        <w:rPr>
-          <w:lang w:val="en-US"/>
-        </w:rPr>
-        <w:t xml:space="preserve">    </w:t>
-      </w:r>
-      <w:proofErr w:type="spellStart"/>
-      <w:r>
-        <w:rPr>
-          <w:lang w:val="en-US"/>
-        </w:rPr>
-        <w:t>arrival_time</w:t>
-      </w:r>
-      <w:proofErr w:type="spellEnd"/>
-      <w:r>
-        <w:rPr>
-          <w:lang w:val="en-US"/>
-        </w:rPr>
-        <w:t xml:space="preserve"> INT, </w:t>
-      </w:r>
-    </w:p>
-    <w:p>
-      <w:pPr>
-        <w:rPr>
-          <w:lang w:val="en-US"/>
-        </w:rPr>
-      </w:pPr>
-      <w:r>
-        <w:rPr>
-          <w:lang w:val="en-US"/>
-        </w:rPr>
-        <w:t>   </w:t>
-      </w:r>
-      <w:proofErr w:type="spellStart"/>
-      <w:r>
-        <w:rPr>
-          <w:lang w:val="en-US"/>
-        </w:rPr>
-        <w:t>tickets_validated</w:t>
-      </w:r>
-      <w:proofErr w:type="spellEnd"/>
-      <w:r>
-        <w:rPr>
-          <w:lang w:val="en-US"/>
-        </w:rPr>
-        <w:t xml:space="preserve"> INT, </w:t>
-      </w:r>
-    </w:p>
-    <w:p>
-      <w:pPr>
-        <w:rPr>
-          <w:lang w:val="en-US"/>
-        </w:rPr>
-      </w:pPr>
-      <w:r>
-        <w:rPr>
-          <w:lang w:val="en-US"/>
-        </w:rPr>
-        <w:t>   </w:t>
-      </w:r>
-      <w:proofErr w:type="spellStart"/>
-      <w:r>
-        <w:rPr>
-          <w:lang w:val="en-US"/>
-        </w:rPr>
-        <w:t>bus_capacity</w:t>
-      </w:r>
-      <w:proofErr w:type="spellEnd"/>
-      <w:r>
-        <w:rPr>
-          <w:lang w:val="en-US"/>
-        </w:rPr>
-        <w:t xml:space="preserve"> INT, </w:t>
-      </w:r>
-    </w:p>
-    <w:p>
-      <w:pPr>
-        <w:rPr>
-          <w:lang w:val="en-US"/>
-        </w:rPr>
-      </w:pPr>
-      <w:r>
-        <w:rPr>
-          <w:lang w:val="en-US"/>
-        </w:rPr>
-        <w:t>   </w:t>
-      </w:r>
-      <w:proofErr w:type="spellStart"/>
-      <w:r>
-        <w:rPr>
-          <w:lang w:val="en-US"/>
-        </w:rPr>
-        <w:t>avg_satisfaction_level_received</w:t>
-      </w:r>
-      <w:proofErr w:type="spellEnd"/>
-      <w:r>
-        <w:rPr>
-          <w:lang w:val="en-US"/>
-        </w:rPr>
-        <w:t xml:space="preserve"> INT, </w:t>
-      </w:r>
-    </w:p>
-    <w:p>
-      <w:pPr>
-        <w:rPr>
-          <w:lang w:val="en-US"/>
-        </w:rPr>
-      </w:pPr>
-      <w:r>
-        <w:rPr>
-          <w:lang w:val="en-US"/>
-        </w:rPr>
-        <w:t>   </w:t>
-      </w:r>
-      <w:proofErr w:type="spellStart"/>
-      <w:r>
-        <w:rPr>
-          <w:lang w:val="en-US"/>
-        </w:rPr>
-        <w:t>satisfaction_surveys_number</w:t>
-      </w:r>
-      <w:proofErr w:type="spellEnd"/>
-      <w:r>
-        <w:rPr>
-          <w:lang w:val="en-US"/>
-        </w:rPr>
-        <w:t xml:space="preserve"> INT, </w:t>
-      </w:r>
-    </w:p>
-    <w:p>
-      <w:pPr>
-        <w:rPr>
-          <w:lang w:val="en-US"/>
-        </w:rPr>
-      </w:pPr>
-      <w:r>
-        <w:rPr>
-          <w:lang w:val="en-US"/>
-        </w:rPr>
-        <w:t>   </w:t>
-      </w:r>
-      <w:proofErr w:type="spellStart"/>
-      <w:r>
-        <w:rPr>
-          <w:lang w:val="en-US"/>
-        </w:rPr>
-        <w:t>junk_id</w:t>
-      </w:r>
-      <w:proofErr w:type="spellEnd"/>
-      <w:r>
-        <w:rPr>
-          <w:lang w:val="en-US"/>
-        </w:rPr>
-        <w:t xml:space="preserve"> INT, </w:t>
-      </w:r>
-    </w:p>
-    <w:p>
-      <w:pPr>
-        <w:rPr>
-          <w:lang w:val="en-US"/>
-        </w:rPr>
-      </w:pPr>
-      <w:r>
-        <w:rPr>
-          <w:lang w:val="en-US"/>
-        </w:rPr>
-        <w:t>  </w:t>
-      </w:r>
-      <w:proofErr w:type="spellStart"/>
-      <w:r>
-        <w:rPr>
-          <w:lang w:val="en-US"/>
-        </w:rPr>
-        <w:t>travel_date</w:t>
-      </w:r>
-      <w:proofErr w:type="spellEnd"/>
-      <w:r>
-        <w:rPr>
-          <w:lang w:val="en-US"/>
-        </w:rPr>
-        <w:t xml:space="preserve"> INT </w:t>
-      </w:r>
-    </w:p>
-    <w:p>
-      <w:pPr>
-        <w:rPr>
-          <w:lang w:val="en-US"/>
-        </w:rPr>
-      </w:pPr>
-      <w:r>
-        <w:rPr>
-          <w:lang w:val="en-US"/>
-        </w:rPr>
-        <w:t>) </w:t>
-      </w:r>
-    </w:p>
-    <w:p>
-      <w:pPr>
-        <w:rPr>
-          <w:lang w:val="en-US"/>
-        </w:rPr>
-      </w:pPr>
-      <w:r>
-        <w:rPr>
-          <w:lang w:val="en-US"/>
-        </w:rPr>
-        <w:t>ROW FORMAT DELIMITED  </w:t>
-      </w:r>
-    </w:p>
-    <w:p>
-      <w:pPr>
-        <w:rPr>
-          <w:lang w:val="en-US"/>
-        </w:rPr>
-      </w:pPr>
-      <w:r>
-        <w:rPr>
-          <w:lang w:val="en-US"/>
-        </w:rPr>
-        <w:lastRenderedPageBreak/>
         <w:t>FIELDS TERMINATED BY ',' </w:t>
       </w:r>
     </w:p>
@@ -3225,6 +3904,56 @@
     </w:sectPr>
   </w:body>
 </w:document>
+</file>
+
+<file path=word/endnotes.xml><?xml version="1.0" encoding="utf-8"?>
+<w:endnotes xmlns:wpc="http://schemas.microsoft.com/office/word/2010/wordprocessingCanvas" xmlns:cx="http://schemas.microsoft.com/office/drawing/2014/chartex" xmlns:cx1="http://schemas.microsoft.com/office/drawing/2015/9/8/chartex" xmlns:cx2="http://schemas.microsoft.com/office/drawing/2015/10/21/chartex" xmlns:cx3="http://schemas.microsoft.com/office/drawing/2016/5/9/chartex" xmlns:cx4="http://schemas.microsoft.com/office/drawing/2016/5/10/chartex" xmlns:cx5="http://schemas.microsoft.com/office/drawing/2016/5/11/chartex" xmlns:cx6="http://schemas.microsoft.com/office/drawing/2016/5/12/chartex" xmlns:cx7="http://schemas.microsoft.com/office/drawing/2016/5/13/chartex" xmlns:cx8="http://schemas.microsoft.com/office/drawing/2016/5/14/chartex" xmlns:mc="http://schemas.openxmlformats.org/markup-compatibility/2006" xmlns:aink="http://schemas.microsoft.com/office/drawing/2016/ink" xmlns:am3d="http://schemas.microsoft.com/office/drawing/2017/model3d" xmlns:o="urn:schemas-microsoft-com:office:office" xmlns:oel="http://schemas.microsoft.com/office/2019/extlst" xmlns:r="http://schemas.openxmlformats.org/officeDocument/2006/relationships" xmlns:m="http://schemas.openxmlformats.org/officeDocument/2006/math" xmlns:v="urn:schemas-microsoft-com:vml" xmlns:wp14="http://schemas.microsoft.com/office/word/2010/wordprocessingDrawing" xmlns:wp="http://schemas.openxmlformats.org/drawingml/2006/wordprocessingDrawing" xmlns:w10="urn:schemas-microsoft-com:office:word" xmlns:w="http://schemas.openxmlformats.org/wordprocessingml/2006/main" xmlns:w14="http://schemas.microsoft.com/office/word/2010/wordml" xmlns:w15="http://schemas.microsoft.com/office/word/2012/wordml" xmlns:w16cex="http://schemas.microsoft.com/office/word/2018/wordml/cex" xmlns:w16cid="http://schemas.microsoft.com/office/word/2016/wordml/cid" xmlns:w16="http://schemas.microsoft.com/office/word/2018/wordml" xmlns:w16du="http://schemas.microsoft.com/office/word/2023/wordml/word16du" xmlns:w16sdtdh="http://schemas.microsoft.com/office/word/2020/wordml/sdtdatahash" xmlns:w16se="http://schemas.microsoft.com/office/word/2015/wordml/symex" xmlns:wpg="http://schemas.microsoft.com/office/word/2010/wordprocessingGroup" xmlns:wpi="http://schemas.microsoft.com/office/word/2010/wordprocessingInk" xmlns:wne="http://schemas.microsoft.com/office/word/2006/wordml" xmlns:wps="http://schemas.microsoft.com/office/word/2010/wordprocessingShape" mc:Ignorable="w14 w15 w16se w16cid w16 w16cex w16sdtdh w16du wp14">
+  <w:endnote w:type="separator" w:id="-1">
+    <w:p>
+      <w:pPr>
+        <w:spacing w:after="0" w:line="240" w:lineRule="auto"/>
+      </w:pPr>
+      <w:r>
+        <w:separator/>
+      </w:r>
+    </w:p>
+  </w:endnote>
+  <w:endnote w:type="continuationSeparator" w:id="0">
+    <w:p>
+      <w:pPr>
+        <w:spacing w:after="0" w:line="240" w:lineRule="auto"/>
+      </w:pPr>
+      <w:r>
+        <w:continuationSeparator/>
+      </w:r>
+    </w:p>
+  </w:endnote>
+</w:endnotes>
+</file>
+
+<file path=word/footnotes.xml><?xml version="1.0" encoding="utf-8"?>
+<w:footnotes xmlns:wpc="http://schemas.microsoft.com/office/word/2010/wordprocessingCanvas" xmlns:cx="http://schemas.microsoft.com/office/drawing/2014/chartex" xmlns:cx1="http://schemas.microsoft.com/office/drawing/2015/9/8/chartex" xmlns:cx2="http://schemas.microsoft.com/office/drawing/2015/10/21/chartex" xmlns:cx3="http://schemas.microsoft.com/office/drawing/2016/5/9/chartex" xmlns:cx4="http://schemas.microsoft.com/office/drawing/2016/5/10/chartex" xmlns:cx5="http://schemas.microsoft.com/office/drawing/2016/5/11/chartex" xmlns:cx6="http://schemas.microsoft.com/office/drawing/2016/5/12/chartex" xmlns:cx7="http://schemas.microsoft.com/office/drawing/2016/5/13/chartex" xmlns:cx8="http://schemas.microsoft.com/office/drawing/2016/5/14/chartex" xmlns:mc="http://schemas.openxmlformats.org/markup-compatibility/2006" xmlns:aink="http://schemas.microsoft.com/office/drawing/2016/ink" xmlns:am3d="http://schemas.microsoft.com/office/drawing/2017/model3d" xmlns:o="urn:schemas-microsoft-com:office:office" xmlns:oel="http://schemas.microsoft.com/office/2019/extlst" xmlns:r="http://schemas.openxmlformats.org/officeDocument/2006/relationships" xmlns:m="http://schemas.openxmlformats.org/officeDocument/2006/math" xmlns:v="urn:schemas-microsoft-com:vml" xmlns:wp14="http://schemas.microsoft.com/office/word/2010/wordprocessingDrawing" xmlns:wp="http://schemas.openxmlformats.org/drawingml/2006/wordprocessingDrawing" xmlns:w10="urn:schemas-microsoft-com:office:word" xmlns:w="http://schemas.openxmlformats.org/wordprocessingml/2006/main" xmlns:w14="http://schemas.microsoft.com/office/word/2010/wordml" xmlns:w15="http://schemas.microsoft.com/office/word/2012/wordml" xmlns:w16cex="http://schemas.microsoft.com/office/word/2018/wordml/cex" xmlns:w16cid="http://schemas.microsoft.com/office/word/2016/wordml/cid" xmlns:w16="http://schemas.microsoft.com/office/word/2018/wordml" xmlns:w16du="http://schemas.microsoft.com/office/word/2023/wordml/word16du" xmlns:w16sdtdh="http://schemas.microsoft.com/office/word/2020/wordml/sdtdatahash" xmlns:w16se="http://schemas.microsoft.com/office/word/2015/wordml/symex" xmlns:wpg="http://schemas.microsoft.com/office/word/2010/wordprocessingGroup" xmlns:wpi="http://schemas.microsoft.com/office/word/2010/wordprocessingInk" xmlns:wne="http://schemas.microsoft.com/office/word/2006/wordml" xmlns:wps="http://schemas.microsoft.com/office/word/2010/wordprocessingShape" mc:Ignorable="w14 w15 w16se w16cid w16 w16cex w16sdtdh w16du wp14">
+  <w:footnote w:type="separator" w:id="-1">
+    <w:p>
+      <w:pPr>
+        <w:spacing w:after="0" w:line="240" w:lineRule="auto"/>
+      </w:pPr>
+      <w:r>
+        <w:separator/>
+      </w:r>
+    </w:p>
+  </w:footnote>
+  <w:footnote w:type="continuationSeparator" w:id="0">
+    <w:p>
+      <w:pPr>
+        <w:spacing w:after="0" w:line="240" w:lineRule="auto"/>
+      </w:pPr>
+      <w:r>
+        <w:continuationSeparator/>
+      </w:r>
+    </w:p>
+  </w:footnote>
+</w:footnotes>
 </file>
 
 <file path=word/styles.xml><?xml version="1.0" encoding="utf-8"?>
@@ -3631,6 +4360,7 @@
   <w:style w:type="character" w:default="1" w:styleId="Domylnaczcionkaakapitu">
     <w:name w:val="Default Paragraph Font"/>
     <w:uiPriority w:val="1"/>
+    <w:semiHidden/>
     <w:unhideWhenUsed/>
   </w:style>
   <w:style w:type="table" w:default="1" w:styleId="Standardowy">
@@ -3653,6 +4383,61 @@
     <w:uiPriority w:val="99"/>
     <w:semiHidden/>
     <w:unhideWhenUsed/>
+  </w:style>
+  <w:style w:type="paragraph" w:styleId="Nagwek">
+    <w:name w:val="header"/>
+    <w:basedOn w:val="Normalny"/>
+    <w:link w:val="NagwekZnak"/>
+    <w:uiPriority w:val="99"/>
+    <w:unhideWhenUsed/>
+    <w:rsid w:val="00697C56"/>
+    <w:pPr>
+      <w:tabs>
+        <w:tab w:val="center" w:pos="4536"/>
+        <w:tab w:val="right" w:pos="9072"/>
+      </w:tabs>
+      <w:spacing w:after="0" w:line="240" w:lineRule="auto"/>
+    </w:pPr>
+  </w:style>
+  <w:style w:type="character" w:customStyle="1" w:styleId="NagwekZnak">
+    <w:name w:val="Nagłówek Znak"/>
+    <w:basedOn w:val="Domylnaczcionkaakapitu"/>
+    <w:link w:val="Nagwek"/>
+    <w:uiPriority w:val="99"/>
+    <w:rsid w:val="00697C56"/>
+  </w:style>
+  <w:style w:type="paragraph" w:styleId="Stopka">
+    <w:name w:val="footer"/>
+    <w:basedOn w:val="Normalny"/>
+    <w:link w:val="StopkaZnak"/>
+    <w:uiPriority w:val="99"/>
+    <w:unhideWhenUsed/>
+    <w:rsid w:val="00697C56"/>
+    <w:pPr>
+      <w:tabs>
+        <w:tab w:val="center" w:pos="4536"/>
+        <w:tab w:val="right" w:pos="9072"/>
+      </w:tabs>
+      <w:spacing w:after="0" w:line="240" w:lineRule="auto"/>
+    </w:pPr>
+  </w:style>
+  <w:style w:type="character" w:customStyle="1" w:styleId="StopkaZnak">
+    <w:name w:val="Stopka Znak"/>
+    <w:basedOn w:val="Domylnaczcionkaakapitu"/>
+    <w:link w:val="Stopka"/>
+    <w:uiPriority w:val="99"/>
+    <w:rsid w:val="00697C56"/>
+  </w:style>
+  <w:style w:type="paragraph" w:styleId="Akapitzlist">
+    <w:name w:val="List Paragraph"/>
+    <w:basedOn w:val="Normalny"/>
+    <w:uiPriority w:val="34"/>
+    <w:qFormat/>
+    <w:rsid w:val="001769B5"/>
+    <w:pPr>
+      <w:ind w:left="720"/>
+      <w:contextualSpacing/>
+    </w:pPr>
   </w:style>
 </w:styles>
 </file>

</xml_diff>